<commit_message>
Archivo de prototipo e historias de usuario
</commit_message>
<xml_diff>
--- a/Planificacion/historias de usuario.docx
+++ b/Planificacion/historias de usuario.docx
@@ -2,6 +2,7 @@
 <file path=word/document.xml><?xml version="1.0" encoding="utf-8"?>
 <w:document xmlns:wpc="http://schemas.microsoft.com/office/word/2010/wordprocessingCanvas" xmlns:mc="http://schemas.openxmlformats.org/markup-compatibility/2006" xmlns:o="urn:schemas-microsoft-com:office:office" xmlns:r="http://schemas.openxmlformats.org/officeDocument/2006/relationships" xmlns:m="http://schemas.openxmlformats.org/officeDocument/2006/math" xmlns:v="urn:schemas-microsoft-com:vml" xmlns:wp14="http://schemas.microsoft.com/office/word/2010/wordprocessingDrawing" xmlns:wp="http://schemas.openxmlformats.org/drawingml/2006/wordprocessingDrawing" xmlns:w10="urn:schemas-microsoft-com:office:word" xmlns:w="http://schemas.openxmlformats.org/wordprocessingml/2006/main" xmlns:w14="http://schemas.microsoft.com/office/word/2010/wordml" xmlns:wpg="http://schemas.microsoft.com/office/word/2010/wordprocessingGroup" xmlns:wpi="http://schemas.microsoft.com/office/word/2010/wordprocessingInk" xmlns:wne="http://schemas.microsoft.com/office/word/2006/wordml" xmlns:wps="http://schemas.microsoft.com/office/word/2010/wordprocessingShape" mc:Ignorable="w14 wp14">
   <w:body>
+    <w:p/>
     <w:tbl>
       <w:tblPr>
         <w:tblStyle w:val="Tablaconcuadrcula"/>
@@ -9,13 +10,13 @@
         <w:tblLook w:val="04A0" w:firstRow="1" w:lastRow="0" w:firstColumn="1" w:lastColumn="0" w:noHBand="0" w:noVBand="1"/>
       </w:tblPr>
       <w:tblGrid>
-        <w:gridCol w:w="1384"/>
-        <w:gridCol w:w="7260"/>
+        <w:gridCol w:w="1235"/>
+        <w:gridCol w:w="7378"/>
       </w:tblGrid>
       <w:tr>
         <w:tc>
           <w:tcPr>
-            <w:tcW w:w="1384" w:type="dxa"/>
+            <w:tcW w:w="1235" w:type="dxa"/>
           </w:tcPr>
           <w:p>
             <w:r>
@@ -25,7 +26,7 @@
         </w:tc>
         <w:tc>
           <w:tcPr>
-            <w:tcW w:w="7260" w:type="dxa"/>
+            <w:tcW w:w="7378" w:type="dxa"/>
           </w:tcPr>
           <w:p>
             <w:r>
@@ -37,7 +38,7 @@
       <w:tr>
         <w:tc>
           <w:tcPr>
-            <w:tcW w:w="1384" w:type="dxa"/>
+            <w:tcW w:w="1235" w:type="dxa"/>
           </w:tcPr>
           <w:p>
             <w:r>
@@ -47,7 +48,7 @@
         </w:tc>
         <w:tc>
           <w:tcPr>
-            <w:tcW w:w="7260" w:type="dxa"/>
+            <w:tcW w:w="7378" w:type="dxa"/>
           </w:tcPr>
           <w:p>
             <w:r>
@@ -59,7 +60,7 @@
       <w:tr>
         <w:tc>
           <w:tcPr>
-            <w:tcW w:w="1384" w:type="dxa"/>
+            <w:tcW w:w="1235" w:type="dxa"/>
           </w:tcPr>
           <w:p>
             <w:r>
@@ -69,7 +70,7 @@
         </w:tc>
         <w:tc>
           <w:tcPr>
-            <w:tcW w:w="7260" w:type="dxa"/>
+            <w:tcW w:w="7378" w:type="dxa"/>
           </w:tcPr>
           <w:p>
             <w:r>
@@ -706,11 +707,791 @@
         </w:tc>
       </w:tr>
     </w:tbl>
-    <w:p>
+    <w:p/>
+    <w:p/>
+    <w:tbl>
+      <w:tblPr>
+        <w:tblStyle w:val="Tablaconcuadrcula"/>
+        <w:tblW w:w="0" w:type="auto"/>
+        <w:tblLook w:val="04A0" w:firstRow="1" w:lastRow="0" w:firstColumn="1" w:lastColumn="0" w:noHBand="0" w:noVBand="1"/>
+      </w:tblPr>
+      <w:tblGrid>
+        <w:gridCol w:w="1384"/>
+        <w:gridCol w:w="7260"/>
+      </w:tblGrid>
+      <w:tr>
+        <w:tc>
+          <w:tcPr>
+            <w:tcW w:w="1384" w:type="dxa"/>
+          </w:tcPr>
+          <w:p>
+            <w:r>
+              <w:t>Yo como:</w:t>
+            </w:r>
+          </w:p>
+        </w:tc>
+        <w:tc>
+          <w:tcPr>
+            <w:tcW w:w="7260" w:type="dxa"/>
+          </w:tcPr>
+          <w:p>
+            <w:r>
+              <w:t>Usuario</w:t>
+            </w:r>
+          </w:p>
+        </w:tc>
+      </w:tr>
+      <w:tr>
+        <w:tc>
+          <w:tcPr>
+            <w:tcW w:w="1384" w:type="dxa"/>
+          </w:tcPr>
+          <w:p>
+            <w:r>
+              <w:t>Quiero:</w:t>
+            </w:r>
+          </w:p>
+        </w:tc>
+        <w:tc>
+          <w:tcPr>
+            <w:tcW w:w="7260" w:type="dxa"/>
+          </w:tcPr>
+          <w:p>
+            <w:r>
+              <w:t xml:space="preserve">Que al abrir la aplicación se </w:t>
+            </w:r>
+            <w:r>
+              <w:t>despliegue</w:t>
+            </w:r>
+            <w:r>
+              <w:t xml:space="preserve"> mi ubicación actual</w:t>
+            </w:r>
+          </w:p>
+        </w:tc>
+      </w:tr>
+      <w:tr>
+        <w:tc>
+          <w:tcPr>
+            <w:tcW w:w="1384" w:type="dxa"/>
+          </w:tcPr>
+          <w:p>
+            <w:r>
+              <w:t>Para:</w:t>
+            </w:r>
+          </w:p>
+        </w:tc>
+        <w:tc>
+          <w:tcPr>
+            <w:tcW w:w="7260" w:type="dxa"/>
+          </w:tcPr>
+          <w:p>
+            <w:r>
+              <w:t>Conocer cuáles de los contactos se encuentran a mi alrededor</w:t>
+            </w:r>
+          </w:p>
+        </w:tc>
+      </w:tr>
+    </w:tbl>
+    <w:p>
+      <w:pPr>
+        <w:rPr>
+          <w:noProof/>
+          <w:lang w:eastAsia="es-ES"/>
+        </w:rPr>
+      </w:pPr>
+    </w:p>
+    <w:p>
+      <w:pPr>
+        <w:pStyle w:val="Prrafodelista"/>
+        <w:numPr>
+          <w:ilvl w:val="0"/>
+          <w:numId w:val="2"/>
+        </w:numPr>
+        <w:rPr>
+          <w:noProof/>
+          <w:lang w:eastAsia="es-ES"/>
+        </w:rPr>
+      </w:pPr>
+      <w:r>
+        <w:rPr>
+          <w:noProof/>
+          <w:lang w:eastAsia="es-ES"/>
+        </w:rPr>
+        <w:t>TABLERO DEL EQUIPO</w:t>
+      </w:r>
+    </w:p>
+    <w:p>
+      <w:r>
+        <w:rPr>
+          <w:noProof/>
+          <w:lang w:eastAsia="es-ES"/>
+        </w:rPr>
+        <w:drawing>
+          <wp:inline distT="0" distB="0" distL="0" distR="0" wp14:anchorId="12AD6A04" wp14:editId="18EAEDC3">
+            <wp:extent cx="5411972" cy="3356101"/>
+            <wp:effectExtent l="0" t="0" r="0" b="0"/>
+            <wp:docPr id="1" name="Imagen 1"/>
+            <wp:cNvGraphicFramePr>
+              <a:graphicFrameLocks xmlns:a="http://schemas.openxmlformats.org/drawingml/2006/main" noChangeAspect="1"/>
+            </wp:cNvGraphicFramePr>
+            <a:graphic xmlns:a="http://schemas.openxmlformats.org/drawingml/2006/main">
+              <a:graphicData uri="http://schemas.openxmlformats.org/drawingml/2006/picture">
+                <pic:pic xmlns:pic="http://schemas.openxmlformats.org/drawingml/2006/picture">
+                  <pic:nvPicPr>
+                    <pic:cNvPr id="0" name=""/>
+                    <pic:cNvPicPr/>
+                  </pic:nvPicPr>
+                  <pic:blipFill rotWithShape="1">
+                    <a:blip r:embed="rId8"/>
+                    <a:srcRect t="11811" b="5512"/>
+                    <a:stretch/>
+                  </pic:blipFill>
+                  <pic:spPr bwMode="auto">
+                    <a:xfrm>
+                      <a:off x="0" y="0"/>
+                      <a:ext cx="5413215" cy="3356872"/>
+                    </a:xfrm>
+                    <a:prstGeom prst="rect">
+                      <a:avLst/>
+                    </a:prstGeom>
+                    <a:ln>
+                      <a:noFill/>
+                    </a:ln>
+                    <a:extLst>
+                      <a:ext uri="{53640926-AAD7-44D8-BBD7-CCE9431645EC}">
+                        <a14:shadowObscured xmlns:a14="http://schemas.microsoft.com/office/drawing/2010/main"/>
+                      </a:ext>
+                    </a:extLst>
+                  </pic:spPr>
+                </pic:pic>
+              </a:graphicData>
+            </a:graphic>
+          </wp:inline>
+        </w:drawing>
+      </w:r>
+    </w:p>
+    <w:p>
+      <w:r>
+        <w:rPr>
+          <w:noProof/>
+          <w:lang w:eastAsia="es-ES"/>
+        </w:rPr>
+        <w:drawing>
+          <wp:inline distT="0" distB="0" distL="0" distR="0" wp14:anchorId="632168C3" wp14:editId="366FFD98">
+            <wp:extent cx="5411972" cy="3366757"/>
+            <wp:effectExtent l="0" t="0" r="0" b="5715"/>
+            <wp:docPr id="4" name="Imagen 4"/>
+            <wp:cNvGraphicFramePr>
+              <a:graphicFrameLocks xmlns:a="http://schemas.openxmlformats.org/drawingml/2006/main" noChangeAspect="1"/>
+            </wp:cNvGraphicFramePr>
+            <a:graphic xmlns:a="http://schemas.openxmlformats.org/drawingml/2006/main">
+              <a:graphicData uri="http://schemas.openxmlformats.org/drawingml/2006/picture">
+                <pic:pic xmlns:pic="http://schemas.openxmlformats.org/drawingml/2006/picture">
+                  <pic:nvPicPr>
+                    <pic:cNvPr id="0" name=""/>
+                    <pic:cNvPicPr/>
+                  </pic:nvPicPr>
+                  <pic:blipFill rotWithShape="1">
+                    <a:blip r:embed="rId9"/>
+                    <a:srcRect t="11811" b="5250"/>
+                    <a:stretch/>
+                  </pic:blipFill>
+                  <pic:spPr bwMode="auto">
+                    <a:xfrm>
+                      <a:off x="0" y="0"/>
+                      <a:ext cx="5411078" cy="3366201"/>
+                    </a:xfrm>
+                    <a:prstGeom prst="rect">
+                      <a:avLst/>
+                    </a:prstGeom>
+                    <a:ln>
+                      <a:noFill/>
+                    </a:ln>
+                    <a:extLst>
+                      <a:ext uri="{53640926-AAD7-44D8-BBD7-CCE9431645EC}">
+                        <a14:shadowObscured xmlns:a14="http://schemas.microsoft.com/office/drawing/2010/main"/>
+                      </a:ext>
+                    </a:extLst>
+                  </pic:spPr>
+                </pic:pic>
+              </a:graphicData>
+            </a:graphic>
+          </wp:inline>
+        </w:drawing>
+      </w:r>
+    </w:p>
+    <w:p/>
+    <w:p>
+      <w:pPr>
+        <w:pStyle w:val="Prrafodelista"/>
+        <w:numPr>
+          <w:ilvl w:val="0"/>
+          <w:numId w:val="1"/>
+        </w:numPr>
+      </w:pPr>
+      <w:r>
+        <w:t>Levantamiento de requerimientos</w:t>
+      </w:r>
+    </w:p>
+    <w:p>
+      <w:pPr>
+        <w:jc w:val="center"/>
+      </w:pPr>
+      <w:r>
+        <w:rPr>
+          <w:noProof/>
+          <w:lang w:eastAsia="es-ES"/>
+        </w:rPr>
+        <w:drawing>
+          <wp:inline distT="0" distB="0" distL="0" distR="0" wp14:anchorId="4B6AAABD" wp14:editId="7EF0393C">
+            <wp:extent cx="4510382" cy="3104707"/>
+            <wp:effectExtent l="0" t="0" r="5080" b="635"/>
+            <wp:docPr id="5" name="Imagen 5"/>
+            <wp:cNvGraphicFramePr>
+              <a:graphicFrameLocks xmlns:a="http://schemas.openxmlformats.org/drawingml/2006/main" noChangeAspect="1"/>
+            </wp:cNvGraphicFramePr>
+            <a:graphic xmlns:a="http://schemas.openxmlformats.org/drawingml/2006/main">
+              <a:graphicData uri="http://schemas.openxmlformats.org/drawingml/2006/picture">
+                <pic:pic xmlns:pic="http://schemas.openxmlformats.org/drawingml/2006/picture">
+                  <pic:nvPicPr>
+                    <pic:cNvPr id="0" name=""/>
+                    <pic:cNvPicPr/>
+                  </pic:nvPicPr>
+                  <pic:blipFill rotWithShape="1">
+                    <a:blip r:embed="rId10"/>
+                    <a:srcRect l="12796" t="18635" r="14560" b="14699"/>
+                    <a:stretch/>
+                  </pic:blipFill>
+                  <pic:spPr bwMode="auto">
+                    <a:xfrm>
+                      <a:off x="0" y="0"/>
+                      <a:ext cx="4509639" cy="3104195"/>
+                    </a:xfrm>
+                    <a:prstGeom prst="rect">
+                      <a:avLst/>
+                    </a:prstGeom>
+                    <a:ln>
+                      <a:noFill/>
+                    </a:ln>
+                    <a:extLst>
+                      <a:ext uri="{53640926-AAD7-44D8-BBD7-CCE9431645EC}">
+                        <a14:shadowObscured xmlns:a14="http://schemas.microsoft.com/office/drawing/2010/main"/>
+                      </a:ext>
+                    </a:extLst>
+                  </pic:spPr>
+                </pic:pic>
+              </a:graphicData>
+            </a:graphic>
+          </wp:inline>
+        </w:drawing>
+      </w:r>
+    </w:p>
+    <w:p>
+      <w:pPr>
+        <w:pStyle w:val="Prrafodelista"/>
+        <w:numPr>
+          <w:ilvl w:val="0"/>
+          <w:numId w:val="1"/>
+        </w:numPr>
+      </w:pPr>
+      <w:r>
+        <w:t>Análisis de la información obtenida</w:t>
+      </w:r>
+    </w:p>
+    <w:p>
+      <w:pPr>
+        <w:ind w:left="360"/>
+        <w:jc w:val="center"/>
+      </w:pPr>
+      <w:r>
+        <w:rPr>
+          <w:noProof/>
+          <w:lang w:eastAsia="es-ES"/>
+        </w:rPr>
+        <w:drawing>
+          <wp:inline distT="0" distB="0" distL="0" distR="0" wp14:anchorId="753062D3" wp14:editId="7380D4A8">
+            <wp:extent cx="4678657" cy="3232298"/>
+            <wp:effectExtent l="0" t="0" r="8255" b="6350"/>
+            <wp:docPr id="6" name="Imagen 6"/>
+            <wp:cNvGraphicFramePr>
+              <a:graphicFrameLocks xmlns:a="http://schemas.openxmlformats.org/drawingml/2006/main" noChangeAspect="1"/>
+            </wp:cNvGraphicFramePr>
+            <a:graphic xmlns:a="http://schemas.openxmlformats.org/drawingml/2006/main">
+              <a:graphicData uri="http://schemas.openxmlformats.org/drawingml/2006/picture">
+                <pic:pic xmlns:pic="http://schemas.openxmlformats.org/drawingml/2006/picture">
+                  <pic:nvPicPr>
+                    <pic:cNvPr id="0" name=""/>
+                    <pic:cNvPicPr/>
+                  </pic:nvPicPr>
+                  <pic:blipFill rotWithShape="1">
+                    <a:blip r:embed="rId11"/>
+                    <a:srcRect l="12600" t="18373" r="14167" b="14173"/>
+                    <a:stretch/>
+                  </pic:blipFill>
+                  <pic:spPr bwMode="auto">
+                    <a:xfrm>
+                      <a:off x="0" y="0"/>
+                      <a:ext cx="4677886" cy="3231766"/>
+                    </a:xfrm>
+                    <a:prstGeom prst="rect">
+                      <a:avLst/>
+                    </a:prstGeom>
+                    <a:ln>
+                      <a:noFill/>
+                    </a:ln>
+                    <a:extLst>
+                      <a:ext uri="{53640926-AAD7-44D8-BBD7-CCE9431645EC}">
+                        <a14:shadowObscured xmlns:a14="http://schemas.microsoft.com/office/drawing/2010/main"/>
+                      </a:ext>
+                    </a:extLst>
+                  </pic:spPr>
+                </pic:pic>
+              </a:graphicData>
+            </a:graphic>
+          </wp:inline>
+        </w:drawing>
+      </w:r>
+    </w:p>
+    <w:p/>
+    <w:p/>
+    <w:p/>
+    <w:p>
+      <w:pPr>
+        <w:ind w:left="360"/>
+      </w:pPr>
+    </w:p>
+    <w:p>
+      <w:pPr>
+        <w:pStyle w:val="Prrafodelista"/>
+        <w:numPr>
+          <w:ilvl w:val="0"/>
+          <w:numId w:val="1"/>
+        </w:numPr>
+      </w:pPr>
+      <w:r>
+        <w:t>Diseño del prototipo de pantallas</w:t>
+      </w:r>
+    </w:p>
+    <w:p>
+      <w:pPr>
+        <w:jc w:val="center"/>
+      </w:pPr>
+      <w:r>
+        <w:rPr>
+          <w:noProof/>
+          <w:lang w:eastAsia="es-ES"/>
+        </w:rPr>
+        <w:drawing>
+          <wp:inline distT="0" distB="0" distL="0" distR="0" wp14:anchorId="401E13CA" wp14:editId="2DE20117">
+            <wp:extent cx="4853866" cy="3327990"/>
+            <wp:effectExtent l="0" t="0" r="4445" b="6350"/>
+            <wp:docPr id="7" name="Imagen 7"/>
+            <wp:cNvGraphicFramePr>
+              <a:graphicFrameLocks xmlns:a="http://schemas.openxmlformats.org/drawingml/2006/main" noChangeAspect="1"/>
+            </wp:cNvGraphicFramePr>
+            <a:graphic xmlns:a="http://schemas.openxmlformats.org/drawingml/2006/main">
+              <a:graphicData uri="http://schemas.openxmlformats.org/drawingml/2006/picture">
+                <pic:pic xmlns:pic="http://schemas.openxmlformats.org/drawingml/2006/picture">
+                  <pic:nvPicPr>
+                    <pic:cNvPr id="0" name=""/>
+                    <pic:cNvPicPr/>
+                  </pic:nvPicPr>
+                  <pic:blipFill rotWithShape="1">
+                    <a:blip r:embed="rId12"/>
+                    <a:srcRect l="12600" t="19160" r="14757" b="14435"/>
+                    <a:stretch/>
+                  </pic:blipFill>
+                  <pic:spPr bwMode="auto">
+                    <a:xfrm>
+                      <a:off x="0" y="0"/>
+                      <a:ext cx="4861599" cy="3333292"/>
+                    </a:xfrm>
+                    <a:prstGeom prst="rect">
+                      <a:avLst/>
+                    </a:prstGeom>
+                    <a:ln>
+                      <a:noFill/>
+                    </a:ln>
+                    <a:extLst>
+                      <a:ext uri="{53640926-AAD7-44D8-BBD7-CCE9431645EC}">
+                        <a14:shadowObscured xmlns:a14="http://schemas.microsoft.com/office/drawing/2010/main"/>
+                      </a:ext>
+                    </a:extLst>
+                  </pic:spPr>
+                </pic:pic>
+              </a:graphicData>
+            </a:graphic>
+          </wp:inline>
+        </w:drawing>
+      </w:r>
+    </w:p>
+    <w:p>
+      <w:pPr>
+        <w:pStyle w:val="Prrafodelista"/>
+        <w:numPr>
+          <w:ilvl w:val="0"/>
+          <w:numId w:val="1"/>
+        </w:numPr>
+      </w:pPr>
+      <w:r>
+        <w:t>Creación de la base de datos</w:t>
+      </w:r>
+    </w:p>
+    <w:p>
+      <w:pPr>
+        <w:jc w:val="center"/>
+      </w:pPr>
+      <w:r>
+        <w:rPr>
+          <w:noProof/>
+          <w:lang w:eastAsia="es-ES"/>
+        </w:rPr>
+        <w:drawing>
+          <wp:inline distT="0" distB="0" distL="0" distR="0" wp14:anchorId="6BD56BCE" wp14:editId="6069C076">
+            <wp:extent cx="4774019" cy="3307068"/>
+            <wp:effectExtent l="0" t="0" r="7620" b="8255"/>
+            <wp:docPr id="8" name="Imagen 8"/>
+            <wp:cNvGraphicFramePr>
+              <a:graphicFrameLocks xmlns:a="http://schemas.openxmlformats.org/drawingml/2006/main" noChangeAspect="1"/>
+            </wp:cNvGraphicFramePr>
+            <a:graphic xmlns:a="http://schemas.openxmlformats.org/drawingml/2006/main">
+              <a:graphicData uri="http://schemas.openxmlformats.org/drawingml/2006/picture">
+                <pic:pic xmlns:pic="http://schemas.openxmlformats.org/drawingml/2006/picture">
+                  <pic:nvPicPr>
+                    <pic:cNvPr id="0" name=""/>
+                    <pic:cNvPicPr/>
+                  </pic:nvPicPr>
+                  <pic:blipFill rotWithShape="1">
+                    <a:blip r:embed="rId13"/>
+                    <a:srcRect l="12995" t="18110" r="13969" b="14436"/>
+                    <a:stretch/>
+                  </pic:blipFill>
+                  <pic:spPr bwMode="auto">
+                    <a:xfrm>
+                      <a:off x="0" y="0"/>
+                      <a:ext cx="4773501" cy="3306709"/>
+                    </a:xfrm>
+                    <a:prstGeom prst="rect">
+                      <a:avLst/>
+                    </a:prstGeom>
+                    <a:ln>
+                      <a:noFill/>
+                    </a:ln>
+                    <a:extLst>
+                      <a:ext uri="{53640926-AAD7-44D8-BBD7-CCE9431645EC}">
+                        <a14:shadowObscured xmlns:a14="http://schemas.microsoft.com/office/drawing/2010/main"/>
+                      </a:ext>
+                    </a:extLst>
+                  </pic:spPr>
+                </pic:pic>
+              </a:graphicData>
+            </a:graphic>
+          </wp:inline>
+        </w:drawing>
+      </w:r>
+    </w:p>
+    <w:p>
+      <w:pPr>
+        <w:jc w:val="center"/>
+      </w:pPr>
+    </w:p>
+    <w:p>
+      <w:pPr>
+        <w:jc w:val="center"/>
+      </w:pPr>
+    </w:p>
+    <w:p>
+      <w:pPr>
+        <w:jc w:val="center"/>
+      </w:pPr>
+    </w:p>
+    <w:p>
+      <w:pPr>
+        <w:pStyle w:val="Prrafodelista"/>
+        <w:numPr>
+          <w:ilvl w:val="0"/>
+          <w:numId w:val="1"/>
+        </w:numPr>
+        <w:jc w:val="both"/>
+      </w:pPr>
+      <w:r>
+        <w:t>Pantalla principal</w:t>
+      </w:r>
+    </w:p>
+    <w:p>
+      <w:pPr>
+        <w:jc w:val="center"/>
+      </w:pPr>
+      <w:r>
+        <w:rPr>
+          <w:noProof/>
+          <w:lang w:eastAsia="es-ES"/>
+        </w:rPr>
+        <w:drawing>
+          <wp:inline distT="0" distB="0" distL="0" distR="0" wp14:anchorId="6A5BE181" wp14:editId="75C10383">
+            <wp:extent cx="4576966" cy="3179135"/>
+            <wp:effectExtent l="0" t="0" r="0" b="2540"/>
+            <wp:docPr id="9" name="Imagen 9"/>
+            <wp:cNvGraphicFramePr>
+              <a:graphicFrameLocks xmlns:a="http://schemas.openxmlformats.org/drawingml/2006/main" noChangeAspect="1"/>
+            </wp:cNvGraphicFramePr>
+            <a:graphic xmlns:a="http://schemas.openxmlformats.org/drawingml/2006/main">
+              <a:graphicData uri="http://schemas.openxmlformats.org/drawingml/2006/picture">
+                <pic:pic xmlns:pic="http://schemas.openxmlformats.org/drawingml/2006/picture">
+                  <pic:nvPicPr>
+                    <pic:cNvPr id="0" name=""/>
+                    <pic:cNvPicPr/>
+                  </pic:nvPicPr>
+                  <pic:blipFill rotWithShape="1">
+                    <a:blip r:embed="rId14"/>
+                    <a:srcRect l="12600" t="18635" r="14560" b="13911"/>
+                    <a:stretch/>
+                  </pic:blipFill>
+                  <pic:spPr bwMode="auto">
+                    <a:xfrm>
+                      <a:off x="0" y="0"/>
+                      <a:ext cx="4576211" cy="3178611"/>
+                    </a:xfrm>
+                    <a:prstGeom prst="rect">
+                      <a:avLst/>
+                    </a:prstGeom>
+                    <a:ln>
+                      <a:noFill/>
+                    </a:ln>
+                    <a:extLst>
+                      <a:ext uri="{53640926-AAD7-44D8-BBD7-CCE9431645EC}">
+                        <a14:shadowObscured xmlns:a14="http://schemas.microsoft.com/office/drawing/2010/main"/>
+                      </a:ext>
+                    </a:extLst>
+                  </pic:spPr>
+                </pic:pic>
+              </a:graphicData>
+            </a:graphic>
+          </wp:inline>
+        </w:drawing>
+      </w:r>
+    </w:p>
+    <w:p>
+      <w:pPr>
+        <w:pStyle w:val="Prrafodelista"/>
+        <w:numPr>
+          <w:ilvl w:val="0"/>
+          <w:numId w:val="1"/>
+        </w:numPr>
+      </w:pPr>
+      <w:r>
+        <w:t>Creación de grupos</w:t>
+      </w:r>
+    </w:p>
+    <w:p>
+      <w:pPr>
+        <w:jc w:val="center"/>
+      </w:pPr>
+      <w:r>
+        <w:rPr>
+          <w:noProof/>
+          <w:lang w:eastAsia="es-ES"/>
+        </w:rPr>
+        <w:drawing>
+          <wp:inline distT="0" distB="0" distL="0" distR="0" wp14:anchorId="18576422" wp14:editId="7F4D543C">
+            <wp:extent cx="4643728" cy="3221665"/>
+            <wp:effectExtent l="0" t="0" r="5080" b="0"/>
+            <wp:docPr id="10" name="Imagen 10"/>
+            <wp:cNvGraphicFramePr>
+              <a:graphicFrameLocks xmlns:a="http://schemas.openxmlformats.org/drawingml/2006/main" noChangeAspect="1"/>
+            </wp:cNvGraphicFramePr>
+            <a:graphic xmlns:a="http://schemas.openxmlformats.org/drawingml/2006/main">
+              <a:graphicData uri="http://schemas.openxmlformats.org/drawingml/2006/picture">
+                <pic:pic xmlns:pic="http://schemas.openxmlformats.org/drawingml/2006/picture">
+                  <pic:nvPicPr>
+                    <pic:cNvPr id="0" name=""/>
+                    <pic:cNvPicPr/>
+                  </pic:nvPicPr>
+                  <pic:blipFill rotWithShape="1">
+                    <a:blip r:embed="rId15"/>
+                    <a:srcRect l="12796" t="18635" r="14561" b="14173"/>
+                    <a:stretch/>
+                  </pic:blipFill>
+                  <pic:spPr bwMode="auto">
+                    <a:xfrm>
+                      <a:off x="0" y="0"/>
+                      <a:ext cx="4647939" cy="3224587"/>
+                    </a:xfrm>
+                    <a:prstGeom prst="rect">
+                      <a:avLst/>
+                    </a:prstGeom>
+                    <a:ln>
+                      <a:noFill/>
+                    </a:ln>
+                    <a:extLst>
+                      <a:ext uri="{53640926-AAD7-44D8-BBD7-CCE9431645EC}">
+                        <a14:shadowObscured xmlns:a14="http://schemas.microsoft.com/office/drawing/2010/main"/>
+                      </a:ext>
+                    </a:extLst>
+                  </pic:spPr>
+                </pic:pic>
+              </a:graphicData>
+            </a:graphic>
+          </wp:inline>
+        </w:drawing>
+      </w:r>
+    </w:p>
+    <w:p>
+      <w:pPr>
+        <w:jc w:val="center"/>
+      </w:pPr>
+    </w:p>
+    <w:p>
+      <w:pPr>
+        <w:jc w:val="center"/>
+      </w:pPr>
+    </w:p>
+    <w:p>
+      <w:pPr>
+        <w:jc w:val="center"/>
+      </w:pPr>
+    </w:p>
+    <w:p>
+      <w:pPr>
+        <w:jc w:val="center"/>
+      </w:pPr>
       <w:bookmarkStart w:id="0" w:name="_GoBack"/>
       <w:bookmarkEnd w:id="0"/>
     </w:p>
+    <w:p>
+      <w:pPr>
+        <w:pStyle w:val="Prrafodelista"/>
+        <w:numPr>
+          <w:ilvl w:val="0"/>
+          <w:numId w:val="1"/>
+        </w:numPr>
+        <w:jc w:val="both"/>
+      </w:pPr>
+      <w:r>
+        <w:t>Búsqueda de contacto</w:t>
+      </w:r>
+    </w:p>
+    <w:p>
+      <w:pPr>
+        <w:jc w:val="center"/>
+      </w:pPr>
+      <w:r>
+        <w:rPr>
+          <w:noProof/>
+          <w:lang w:eastAsia="es-ES"/>
+        </w:rPr>
+        <w:drawing>
+          <wp:inline distT="0" distB="0" distL="0" distR="0" wp14:anchorId="27DEEA11" wp14:editId="746F2E5A">
+            <wp:extent cx="5146159" cy="3492192"/>
+            <wp:effectExtent l="0" t="0" r="0" b="0"/>
+            <wp:docPr id="11" name="Imagen 11"/>
+            <wp:cNvGraphicFramePr>
+              <a:graphicFrameLocks xmlns:a="http://schemas.openxmlformats.org/drawingml/2006/main" noChangeAspect="1"/>
+            </wp:cNvGraphicFramePr>
+            <a:graphic xmlns:a="http://schemas.openxmlformats.org/drawingml/2006/main">
+              <a:graphicData uri="http://schemas.openxmlformats.org/drawingml/2006/picture">
+                <pic:pic xmlns:pic="http://schemas.openxmlformats.org/drawingml/2006/picture">
+                  <pic:nvPicPr>
+                    <pic:cNvPr id="0" name=""/>
+                    <pic:cNvPicPr/>
+                  </pic:nvPicPr>
+                  <pic:blipFill rotWithShape="1">
+                    <a:blip r:embed="rId16"/>
+                    <a:srcRect l="12529" t="18897" r="14364" b="14960"/>
+                    <a:stretch/>
+                  </pic:blipFill>
+                  <pic:spPr bwMode="auto">
+                    <a:xfrm>
+                      <a:off x="0" y="0"/>
+                      <a:ext cx="5150853" cy="3495377"/>
+                    </a:xfrm>
+                    <a:prstGeom prst="rect">
+                      <a:avLst/>
+                    </a:prstGeom>
+                    <a:ln>
+                      <a:noFill/>
+                    </a:ln>
+                    <a:extLst>
+                      <a:ext uri="{53640926-AAD7-44D8-BBD7-CCE9431645EC}">
+                        <a14:shadowObscured xmlns:a14="http://schemas.microsoft.com/office/drawing/2010/main"/>
+                      </a:ext>
+                    </a:extLst>
+                  </pic:spPr>
+                </pic:pic>
+              </a:graphicData>
+            </a:graphic>
+          </wp:inline>
+        </w:drawing>
+      </w:r>
+    </w:p>
+    <w:p>
+      <w:pPr>
+        <w:pStyle w:val="Prrafodelista"/>
+        <w:numPr>
+          <w:ilvl w:val="0"/>
+          <w:numId w:val="1"/>
+        </w:numPr>
+      </w:pPr>
+      <w:r>
+        <w:t>Permitir modificar el perfil del usuario</w:t>
+      </w:r>
+    </w:p>
+    <w:p>
+      <w:pPr>
+        <w:ind w:left="360"/>
+        <w:jc w:val="center"/>
+      </w:pPr>
+      <w:r>
+        <w:rPr>
+          <w:noProof/>
+          <w:lang w:eastAsia="es-ES"/>
+        </w:rPr>
+        <w:drawing>
+          <wp:inline distT="0" distB="0" distL="0" distR="0" wp14:anchorId="54A155B0" wp14:editId="237510C6">
+            <wp:extent cx="5038070" cy="3444949"/>
+            <wp:effectExtent l="0" t="0" r="0" b="3175"/>
+            <wp:docPr id="12" name="Imagen 12"/>
+            <wp:cNvGraphicFramePr>
+              <a:graphicFrameLocks xmlns:a="http://schemas.openxmlformats.org/drawingml/2006/main" noChangeAspect="1"/>
+            </wp:cNvGraphicFramePr>
+            <a:graphic xmlns:a="http://schemas.openxmlformats.org/drawingml/2006/main">
+              <a:graphicData uri="http://schemas.openxmlformats.org/drawingml/2006/picture">
+                <pic:pic xmlns:pic="http://schemas.openxmlformats.org/drawingml/2006/picture">
+                  <pic:nvPicPr>
+                    <pic:cNvPr id="0" name=""/>
+                    <pic:cNvPicPr/>
+                  </pic:nvPicPr>
+                  <pic:blipFill rotWithShape="1">
+                    <a:blip r:embed="rId17"/>
+                    <a:srcRect l="12600" t="18635" r="14560" b="14961"/>
+                    <a:stretch/>
+                  </pic:blipFill>
+                  <pic:spPr bwMode="auto">
+                    <a:xfrm>
+                      <a:off x="0" y="0"/>
+                      <a:ext cx="5050207" cy="3453248"/>
+                    </a:xfrm>
+                    <a:prstGeom prst="rect">
+                      <a:avLst/>
+                    </a:prstGeom>
+                    <a:ln>
+                      <a:noFill/>
+                    </a:ln>
+                    <a:extLst>
+                      <a:ext uri="{53640926-AAD7-44D8-BBD7-CCE9431645EC}">
+                        <a14:shadowObscured xmlns:a14="http://schemas.microsoft.com/office/drawing/2010/main"/>
+                      </a:ext>
+                    </a:extLst>
+                  </pic:spPr>
+                </pic:pic>
+              </a:graphicData>
+            </a:graphic>
+          </wp:inline>
+        </w:drawing>
+      </w:r>
+    </w:p>
     <w:sectPr>
+      <w:headerReference w:type="default" r:id="rId18"/>
       <w:pgSz w:w="11906" w:h="16838"/>
       <w:pgMar w:top="1417" w:right="1701" w:bottom="1417" w:left="1701" w:header="708" w:footer="708" w:gutter="0"/>
       <w:cols w:space="708"/>
@@ -718,6 +1499,540 @@
     </w:sectPr>
   </w:body>
 </w:document>
+</file>
+
+<file path=word/endnotes.xml><?xml version="1.0" encoding="utf-8"?>
+<w:endnotes xmlns:wpc="http://schemas.microsoft.com/office/word/2010/wordprocessingCanvas" xmlns:mc="http://schemas.openxmlformats.org/markup-compatibility/2006" xmlns:o="urn:schemas-microsoft-com:office:office" xmlns:r="http://schemas.openxmlformats.org/officeDocument/2006/relationships" xmlns:m="http://schemas.openxmlformats.org/officeDocument/2006/math" xmlns:v="urn:schemas-microsoft-com:vml" xmlns:wp14="http://schemas.microsoft.com/office/word/2010/wordprocessingDrawing" xmlns:wp="http://schemas.openxmlformats.org/drawingml/2006/wordprocessingDrawing" xmlns:w10="urn:schemas-microsoft-com:office:word" xmlns:w="http://schemas.openxmlformats.org/wordprocessingml/2006/main" xmlns:w14="http://schemas.microsoft.com/office/word/2010/wordml" xmlns:wpg="http://schemas.microsoft.com/office/word/2010/wordprocessingGroup" xmlns:wpi="http://schemas.microsoft.com/office/word/2010/wordprocessingInk" xmlns:wne="http://schemas.microsoft.com/office/word/2006/wordml" xmlns:wps="http://schemas.microsoft.com/office/word/2010/wordprocessingShape" mc:Ignorable="w14 wp14">
+  <w:endnote w:type="separator" w:id="-1">
+    <w:p>
+      <w:pPr>
+        <w:spacing w:after="0" w:line="240" w:lineRule="auto"/>
+      </w:pPr>
+      <w:r>
+        <w:separator/>
+      </w:r>
+    </w:p>
+  </w:endnote>
+  <w:endnote w:type="continuationSeparator" w:id="0">
+    <w:p>
+      <w:pPr>
+        <w:spacing w:after="0" w:line="240" w:lineRule="auto"/>
+      </w:pPr>
+      <w:r>
+        <w:continuationSeparator/>
+      </w:r>
+    </w:p>
+  </w:endnote>
+</w:endnotes>
+</file>
+
+<file path=word/footnotes.xml><?xml version="1.0" encoding="utf-8"?>
+<w:footnotes xmlns:wpc="http://schemas.microsoft.com/office/word/2010/wordprocessingCanvas" xmlns:mc="http://schemas.openxmlformats.org/markup-compatibility/2006" xmlns:o="urn:schemas-microsoft-com:office:office" xmlns:r="http://schemas.openxmlformats.org/officeDocument/2006/relationships" xmlns:m="http://schemas.openxmlformats.org/officeDocument/2006/math" xmlns:v="urn:schemas-microsoft-com:vml" xmlns:wp14="http://schemas.microsoft.com/office/word/2010/wordprocessingDrawing" xmlns:wp="http://schemas.openxmlformats.org/drawingml/2006/wordprocessingDrawing" xmlns:w10="urn:schemas-microsoft-com:office:word" xmlns:w="http://schemas.openxmlformats.org/wordprocessingml/2006/main" xmlns:w14="http://schemas.microsoft.com/office/word/2010/wordml" xmlns:wpg="http://schemas.microsoft.com/office/word/2010/wordprocessingGroup" xmlns:wpi="http://schemas.microsoft.com/office/word/2010/wordprocessingInk" xmlns:wne="http://schemas.microsoft.com/office/word/2006/wordml" xmlns:wps="http://schemas.microsoft.com/office/word/2010/wordprocessingShape" mc:Ignorable="w14 wp14">
+  <w:footnote w:type="separator" w:id="-1">
+    <w:p>
+      <w:pPr>
+        <w:spacing w:after="0" w:line="240" w:lineRule="auto"/>
+      </w:pPr>
+      <w:r>
+        <w:separator/>
+      </w:r>
+    </w:p>
+  </w:footnote>
+  <w:footnote w:type="continuationSeparator" w:id="0">
+    <w:p>
+      <w:pPr>
+        <w:spacing w:after="0" w:line="240" w:lineRule="auto"/>
+      </w:pPr>
+      <w:r>
+        <w:continuationSeparator/>
+      </w:r>
+    </w:p>
+  </w:footnote>
+</w:footnotes>
+</file>
+
+<file path=word/header1.xml><?xml version="1.0" encoding="utf-8"?>
+<w:hdr xmlns:wpc="http://schemas.microsoft.com/office/word/2010/wordprocessingCanvas" xmlns:mc="http://schemas.openxmlformats.org/markup-compatibility/2006" xmlns:o="urn:schemas-microsoft-com:office:office" xmlns:r="http://schemas.openxmlformats.org/officeDocument/2006/relationships" xmlns:m="http://schemas.openxmlformats.org/officeDocument/2006/math" xmlns:v="urn:schemas-microsoft-com:vml" xmlns:wp14="http://schemas.microsoft.com/office/word/2010/wordprocessingDrawing" xmlns:wp="http://schemas.openxmlformats.org/drawingml/2006/wordprocessingDrawing" xmlns:w10="urn:schemas-microsoft-com:office:word" xmlns:w="http://schemas.openxmlformats.org/wordprocessingml/2006/main" xmlns:w14="http://schemas.microsoft.com/office/word/2010/wordml" xmlns:wpg="http://schemas.microsoft.com/office/word/2010/wordprocessingGroup" xmlns:wpi="http://schemas.microsoft.com/office/word/2010/wordprocessingInk" xmlns:wne="http://schemas.microsoft.com/office/word/2006/wordml" xmlns:wps="http://schemas.microsoft.com/office/word/2010/wordprocessingShape" mc:Ignorable="w14 wp14">
+  <w:p>
+    <w:pPr>
+      <w:pStyle w:val="Encabezado"/>
+      <w:rPr>
+        <w:rFonts w:ascii="Times New Roman" w:hAnsi="Times New Roman" w:cs="Times New Roman"/>
+        <w:b/>
+        <w:sz w:val="24"/>
+        <w:szCs w:val="24"/>
+      </w:rPr>
+    </w:pPr>
+    <w:r>
+      <w:rPr>
+        <w:noProof/>
+        <w:lang w:eastAsia="es-ES"/>
+      </w:rPr>
+      <w:drawing>
+        <wp:anchor distT="0" distB="0" distL="114300" distR="114300" simplePos="0" relativeHeight="251660288" behindDoc="1" locked="0" layoutInCell="1" allowOverlap="1" wp14:anchorId="42E0D431" wp14:editId="46392694">
+          <wp:simplePos x="0" y="0"/>
+          <wp:positionH relativeFrom="column">
+            <wp:posOffset>4276725</wp:posOffset>
+          </wp:positionH>
+          <wp:positionV relativeFrom="paragraph">
+            <wp:posOffset>111125</wp:posOffset>
+          </wp:positionV>
+          <wp:extent cx="1240155" cy="560705"/>
+          <wp:effectExtent l="0" t="0" r="0" b="0"/>
+          <wp:wrapTight wrapText="bothSides">
+            <wp:wrapPolygon edited="0">
+              <wp:start x="0" y="0"/>
+              <wp:lineTo x="0" y="20548"/>
+              <wp:lineTo x="21235" y="20548"/>
+              <wp:lineTo x="21235" y="0"/>
+              <wp:lineTo x="0" y="0"/>
+            </wp:wrapPolygon>
+          </wp:wrapTight>
+          <wp:docPr id="13" name="Imagen 13"/>
+          <wp:cNvGraphicFramePr>
+            <a:graphicFrameLocks xmlns:a="http://schemas.openxmlformats.org/drawingml/2006/main" noChangeAspect="1"/>
+          </wp:cNvGraphicFramePr>
+          <a:graphic xmlns:a="http://schemas.openxmlformats.org/drawingml/2006/main">
+            <a:graphicData uri="http://schemas.openxmlformats.org/drawingml/2006/picture">
+              <pic:pic xmlns:pic="http://schemas.openxmlformats.org/drawingml/2006/picture">
+                <pic:nvPicPr>
+                  <pic:cNvPr id="0" name=""/>
+                  <pic:cNvPicPr/>
+                </pic:nvPicPr>
+                <pic:blipFill rotWithShape="1">
+                  <a:blip r:embed="rId1">
+                    <a:extLst>
+                      <a:ext uri="{28A0092B-C50C-407E-A947-70E740481C1C}">
+                        <a14:useLocalDpi xmlns:a14="http://schemas.microsoft.com/office/drawing/2010/main" val="0"/>
+                      </a:ext>
+                    </a:extLst>
+                  </a:blip>
+                  <a:srcRect l="13600" t="50320" r="61440" b="36241"/>
+                  <a:stretch/>
+                </pic:blipFill>
+                <pic:spPr bwMode="auto">
+                  <a:xfrm>
+                    <a:off x="0" y="0"/>
+                    <a:ext cx="1240155" cy="560705"/>
+                  </a:xfrm>
+                  <a:prstGeom prst="rect">
+                    <a:avLst/>
+                  </a:prstGeom>
+                  <a:ln>
+                    <a:noFill/>
+                  </a:ln>
+                  <a:extLst>
+                    <a:ext uri="{53640926-AAD7-44D8-BBD7-CCE9431645EC}">
+                      <a14:shadowObscured xmlns:a14="http://schemas.microsoft.com/office/drawing/2010/main"/>
+                    </a:ext>
+                  </a:extLst>
+                </pic:spPr>
+              </pic:pic>
+            </a:graphicData>
+          </a:graphic>
+          <wp14:sizeRelH relativeFrom="page">
+            <wp14:pctWidth>0</wp14:pctWidth>
+          </wp14:sizeRelH>
+          <wp14:sizeRelV relativeFrom="page">
+            <wp14:pctHeight>0</wp14:pctHeight>
+          </wp14:sizeRelV>
+        </wp:anchor>
+      </w:drawing>
+    </w:r>
+    <w:r>
+      <w:rPr>
+        <w:b/>
+        <w:noProof/>
+        <w:lang w:eastAsia="es-ES"/>
+      </w:rPr>
+      <w:drawing>
+        <wp:anchor distT="0" distB="0" distL="114300" distR="114300" simplePos="0" relativeHeight="251659264" behindDoc="1" locked="0" layoutInCell="1" allowOverlap="1" wp14:anchorId="1989E03F" wp14:editId="596C9A9D">
+          <wp:simplePos x="0" y="0"/>
+          <wp:positionH relativeFrom="column">
+            <wp:posOffset>27940</wp:posOffset>
+          </wp:positionH>
+          <wp:positionV relativeFrom="paragraph">
+            <wp:posOffset>-14605</wp:posOffset>
+          </wp:positionV>
+          <wp:extent cx="1151890" cy="767715"/>
+          <wp:effectExtent l="0" t="0" r="0" b="0"/>
+          <wp:wrapTight wrapText="bothSides">
+            <wp:wrapPolygon edited="0">
+              <wp:start x="0" y="0"/>
+              <wp:lineTo x="0" y="20903"/>
+              <wp:lineTo x="21076" y="20903"/>
+              <wp:lineTo x="21076" y="0"/>
+              <wp:lineTo x="0" y="0"/>
+            </wp:wrapPolygon>
+          </wp:wrapTight>
+          <wp:docPr id="14" name="Imagen 14"/>
+          <wp:cNvGraphicFramePr>
+            <a:graphicFrameLocks xmlns:a="http://schemas.openxmlformats.org/drawingml/2006/main" noChangeAspect="1"/>
+          </wp:cNvGraphicFramePr>
+          <a:graphic xmlns:a="http://schemas.openxmlformats.org/drawingml/2006/main">
+            <a:graphicData uri="http://schemas.openxmlformats.org/drawingml/2006/picture">
+              <pic:pic xmlns:pic="http://schemas.openxmlformats.org/drawingml/2006/picture">
+                <pic:nvPicPr>
+                  <pic:cNvPr id="0" name=""/>
+                  <pic:cNvPicPr/>
+                </pic:nvPicPr>
+                <pic:blipFill rotWithShape="1">
+                  <a:blip r:embed="rId2">
+                    <a:extLst>
+                      <a:ext uri="{28A0092B-C50C-407E-A947-70E740481C1C}">
+                        <a14:useLocalDpi xmlns:a14="http://schemas.microsoft.com/office/drawing/2010/main" val="0"/>
+                      </a:ext>
+                    </a:extLst>
+                  </a:blip>
+                  <a:srcRect l="15989" t="43922" r="68831" b="41621"/>
+                  <a:stretch/>
+                </pic:blipFill>
+                <pic:spPr bwMode="auto">
+                  <a:xfrm>
+                    <a:off x="0" y="0"/>
+                    <a:ext cx="1151890" cy="767715"/>
+                  </a:xfrm>
+                  <a:prstGeom prst="rect">
+                    <a:avLst/>
+                  </a:prstGeom>
+                  <a:ln>
+                    <a:noFill/>
+                  </a:ln>
+                  <a:extLst>
+                    <a:ext uri="{53640926-AAD7-44D8-BBD7-CCE9431645EC}">
+                      <a14:shadowObscured xmlns:a14="http://schemas.microsoft.com/office/drawing/2010/main"/>
+                    </a:ext>
+                  </a:extLst>
+                </pic:spPr>
+              </pic:pic>
+            </a:graphicData>
+          </a:graphic>
+          <wp14:sizeRelH relativeFrom="page">
+            <wp14:pctWidth>0</wp14:pctWidth>
+          </wp14:sizeRelH>
+          <wp14:sizeRelV relativeFrom="page">
+            <wp14:pctHeight>0</wp14:pctHeight>
+          </wp14:sizeRelV>
+        </wp:anchor>
+      </w:drawing>
+    </w:r>
+    <w:r>
+      <w:rPr>
+        <w:rFonts w:ascii="Times New Roman" w:hAnsi="Times New Roman" w:cs="Times New Roman"/>
+        <w:b/>
+        <w:sz w:val="24"/>
+        <w:szCs w:val="24"/>
+      </w:rPr>
+      <w:t xml:space="preserve">  </w:t>
+    </w:r>
+    <w:r>
+      <w:rPr>
+        <w:rFonts w:ascii="Times New Roman" w:hAnsi="Times New Roman" w:cs="Times New Roman"/>
+        <w:b/>
+        <w:sz w:val="24"/>
+        <w:szCs w:val="24"/>
+      </w:rPr>
+      <w:t xml:space="preserve">                               </w:t>
+    </w:r>
+  </w:p>
+  <w:p>
+    <w:pPr>
+      <w:pStyle w:val="Encabezado"/>
+      <w:rPr>
+        <w:rFonts w:ascii="Times New Roman" w:hAnsi="Times New Roman" w:cs="Times New Roman"/>
+        <w:b/>
+        <w:sz w:val="24"/>
+        <w:szCs w:val="24"/>
+      </w:rPr>
+    </w:pPr>
+    <w:r>
+      <w:rPr>
+        <w:rFonts w:ascii="Times New Roman" w:hAnsi="Times New Roman" w:cs="Times New Roman"/>
+        <w:b/>
+        <w:sz w:val="24"/>
+        <w:szCs w:val="24"/>
+      </w:rPr>
+      <w:tab/>
+    </w:r>
+    <w:r>
+      <w:rPr>
+        <w:rFonts w:ascii="Times New Roman" w:hAnsi="Times New Roman" w:cs="Times New Roman"/>
+        <w:sz w:val="24"/>
+        <w:szCs w:val="24"/>
+      </w:rPr>
+      <w:t>INSTITUTO TECNOLÓGICO SUPERIOR</w:t>
+    </w:r>
+    <w:r>
+      <w:rPr>
+        <w:rFonts w:ascii="Times New Roman" w:hAnsi="Times New Roman" w:cs="Times New Roman"/>
+        <w:sz w:val="24"/>
+        <w:szCs w:val="24"/>
+      </w:rPr>
+      <w:tab/>
+      <w:t xml:space="preserve"> </w:t>
+    </w:r>
+  </w:p>
+  <w:p>
+    <w:pPr>
+      <w:pStyle w:val="Encabezado"/>
+      <w:rPr>
+        <w:rFonts w:ascii="Times New Roman" w:hAnsi="Times New Roman" w:cs="Times New Roman"/>
+        <w:sz w:val="24"/>
+        <w:szCs w:val="24"/>
+      </w:rPr>
+    </w:pPr>
+    <w:r>
+      <w:rPr>
+        <w:rFonts w:ascii="Times New Roman" w:hAnsi="Times New Roman" w:cs="Times New Roman"/>
+        <w:sz w:val="24"/>
+        <w:szCs w:val="24"/>
+      </w:rPr>
+      <w:t xml:space="preserve">                                 DE TURISMO Y PATRIMONIO “YAVIRAC”</w:t>
+    </w:r>
+  </w:p>
+  <w:p>
+    <w:pPr>
+      <w:pStyle w:val="Encabezado"/>
+    </w:pPr>
+  </w:p>
+</w:hdr>
+</file>
+
+<file path=word/numbering.xml><?xml version="1.0" encoding="utf-8"?>
+<w:numbering xmlns:wpc="http://schemas.microsoft.com/office/word/2010/wordprocessingCanvas" xmlns:mc="http://schemas.openxmlformats.org/markup-compatibility/2006" xmlns:o="urn:schemas-microsoft-com:office:office" xmlns:r="http://schemas.openxmlformats.org/officeDocument/2006/relationships" xmlns:m="http://schemas.openxmlformats.org/officeDocument/2006/math" xmlns:v="urn:schemas-microsoft-com:vml" xmlns:wp14="http://schemas.microsoft.com/office/word/2010/wordprocessingDrawing" xmlns:wp="http://schemas.openxmlformats.org/drawingml/2006/wordprocessingDrawing" xmlns:w10="urn:schemas-microsoft-com:office:word" xmlns:w="http://schemas.openxmlformats.org/wordprocessingml/2006/main" xmlns:w14="http://schemas.microsoft.com/office/word/2010/wordml" xmlns:wpg="http://schemas.microsoft.com/office/word/2010/wordprocessingGroup" xmlns:wpi="http://schemas.microsoft.com/office/word/2010/wordprocessingInk" xmlns:wne="http://schemas.microsoft.com/office/word/2006/wordml" xmlns:wps="http://schemas.microsoft.com/office/word/2010/wordprocessingShape" mc:Ignorable="w14 wp14">
+  <w:abstractNum w:abstractNumId="0">
+    <w:nsid w:val="444A06AD"/>
+    <w:multiLevelType w:val="hybridMultilevel"/>
+    <w:tmpl w:val="738C5972"/>
+    <w:lvl w:ilvl="0" w:tplc="0C0A000B">
+      <w:start w:val="1"/>
+      <w:numFmt w:val="bullet"/>
+      <w:lvlText w:val=""/>
+      <w:lvlJc w:val="left"/>
+      <w:pPr>
+        <w:ind w:left="720" w:hanging="360"/>
+      </w:pPr>
+      <w:rPr>
+        <w:rFonts w:ascii="Wingdings" w:hAnsi="Wingdings" w:hint="default"/>
+      </w:rPr>
+    </w:lvl>
+    <w:lvl w:ilvl="1" w:tplc="0C0A0003" w:tentative="1">
+      <w:start w:val="1"/>
+      <w:numFmt w:val="bullet"/>
+      <w:lvlText w:val="o"/>
+      <w:lvlJc w:val="left"/>
+      <w:pPr>
+        <w:ind w:left="1440" w:hanging="360"/>
+      </w:pPr>
+      <w:rPr>
+        <w:rFonts w:ascii="Courier New" w:hAnsi="Courier New" w:cs="Courier New" w:hint="default"/>
+      </w:rPr>
+    </w:lvl>
+    <w:lvl w:ilvl="2" w:tplc="0C0A0005" w:tentative="1">
+      <w:start w:val="1"/>
+      <w:numFmt w:val="bullet"/>
+      <w:lvlText w:val=""/>
+      <w:lvlJc w:val="left"/>
+      <w:pPr>
+        <w:ind w:left="2160" w:hanging="360"/>
+      </w:pPr>
+      <w:rPr>
+        <w:rFonts w:ascii="Wingdings" w:hAnsi="Wingdings" w:hint="default"/>
+      </w:rPr>
+    </w:lvl>
+    <w:lvl w:ilvl="3" w:tplc="0C0A0001" w:tentative="1">
+      <w:start w:val="1"/>
+      <w:numFmt w:val="bullet"/>
+      <w:lvlText w:val=""/>
+      <w:lvlJc w:val="left"/>
+      <w:pPr>
+        <w:ind w:left="2880" w:hanging="360"/>
+      </w:pPr>
+      <w:rPr>
+        <w:rFonts w:ascii="Symbol" w:hAnsi="Symbol" w:hint="default"/>
+      </w:rPr>
+    </w:lvl>
+    <w:lvl w:ilvl="4" w:tplc="0C0A0003" w:tentative="1">
+      <w:start w:val="1"/>
+      <w:numFmt w:val="bullet"/>
+      <w:lvlText w:val="o"/>
+      <w:lvlJc w:val="left"/>
+      <w:pPr>
+        <w:ind w:left="3600" w:hanging="360"/>
+      </w:pPr>
+      <w:rPr>
+        <w:rFonts w:ascii="Courier New" w:hAnsi="Courier New" w:cs="Courier New" w:hint="default"/>
+      </w:rPr>
+    </w:lvl>
+    <w:lvl w:ilvl="5" w:tplc="0C0A0005" w:tentative="1">
+      <w:start w:val="1"/>
+      <w:numFmt w:val="bullet"/>
+      <w:lvlText w:val=""/>
+      <w:lvlJc w:val="left"/>
+      <w:pPr>
+        <w:ind w:left="4320" w:hanging="360"/>
+      </w:pPr>
+      <w:rPr>
+        <w:rFonts w:ascii="Wingdings" w:hAnsi="Wingdings" w:hint="default"/>
+      </w:rPr>
+    </w:lvl>
+    <w:lvl w:ilvl="6" w:tplc="0C0A0001" w:tentative="1">
+      <w:start w:val="1"/>
+      <w:numFmt w:val="bullet"/>
+      <w:lvlText w:val=""/>
+      <w:lvlJc w:val="left"/>
+      <w:pPr>
+        <w:ind w:left="5040" w:hanging="360"/>
+      </w:pPr>
+      <w:rPr>
+        <w:rFonts w:ascii="Symbol" w:hAnsi="Symbol" w:hint="default"/>
+      </w:rPr>
+    </w:lvl>
+    <w:lvl w:ilvl="7" w:tplc="0C0A0003" w:tentative="1">
+      <w:start w:val="1"/>
+      <w:numFmt w:val="bullet"/>
+      <w:lvlText w:val="o"/>
+      <w:lvlJc w:val="left"/>
+      <w:pPr>
+        <w:ind w:left="5760" w:hanging="360"/>
+      </w:pPr>
+      <w:rPr>
+        <w:rFonts w:ascii="Courier New" w:hAnsi="Courier New" w:cs="Courier New" w:hint="default"/>
+      </w:rPr>
+    </w:lvl>
+    <w:lvl w:ilvl="8" w:tplc="0C0A0005" w:tentative="1">
+      <w:start w:val="1"/>
+      <w:numFmt w:val="bullet"/>
+      <w:lvlText w:val=""/>
+      <w:lvlJc w:val="left"/>
+      <w:pPr>
+        <w:ind w:left="6480" w:hanging="360"/>
+      </w:pPr>
+      <w:rPr>
+        <w:rFonts w:ascii="Wingdings" w:hAnsi="Wingdings" w:hint="default"/>
+      </w:rPr>
+    </w:lvl>
+  </w:abstractNum>
+  <w:abstractNum w:abstractNumId="1">
+    <w:nsid w:val="61B82A88"/>
+    <w:multiLevelType w:val="hybridMultilevel"/>
+    <w:tmpl w:val="9A5C4BDA"/>
+    <w:lvl w:ilvl="0" w:tplc="0C0A0001">
+      <w:start w:val="1"/>
+      <w:numFmt w:val="bullet"/>
+      <w:lvlText w:val=""/>
+      <w:lvlJc w:val="left"/>
+      <w:pPr>
+        <w:ind w:left="720" w:hanging="360"/>
+      </w:pPr>
+      <w:rPr>
+        <w:rFonts w:ascii="Symbol" w:hAnsi="Symbol" w:hint="default"/>
+      </w:rPr>
+    </w:lvl>
+    <w:lvl w:ilvl="1" w:tplc="0C0A0003" w:tentative="1">
+      <w:start w:val="1"/>
+      <w:numFmt w:val="bullet"/>
+      <w:lvlText w:val="o"/>
+      <w:lvlJc w:val="left"/>
+      <w:pPr>
+        <w:ind w:left="1440" w:hanging="360"/>
+      </w:pPr>
+      <w:rPr>
+        <w:rFonts w:ascii="Courier New" w:hAnsi="Courier New" w:cs="Courier New" w:hint="default"/>
+      </w:rPr>
+    </w:lvl>
+    <w:lvl w:ilvl="2" w:tplc="0C0A0005" w:tentative="1">
+      <w:start w:val="1"/>
+      <w:numFmt w:val="bullet"/>
+      <w:lvlText w:val=""/>
+      <w:lvlJc w:val="left"/>
+      <w:pPr>
+        <w:ind w:left="2160" w:hanging="360"/>
+      </w:pPr>
+      <w:rPr>
+        <w:rFonts w:ascii="Wingdings" w:hAnsi="Wingdings" w:hint="default"/>
+      </w:rPr>
+    </w:lvl>
+    <w:lvl w:ilvl="3" w:tplc="0C0A0001" w:tentative="1">
+      <w:start w:val="1"/>
+      <w:numFmt w:val="bullet"/>
+      <w:lvlText w:val=""/>
+      <w:lvlJc w:val="left"/>
+      <w:pPr>
+        <w:ind w:left="2880" w:hanging="360"/>
+      </w:pPr>
+      <w:rPr>
+        <w:rFonts w:ascii="Symbol" w:hAnsi="Symbol" w:hint="default"/>
+      </w:rPr>
+    </w:lvl>
+    <w:lvl w:ilvl="4" w:tplc="0C0A0003" w:tentative="1">
+      <w:start w:val="1"/>
+      <w:numFmt w:val="bullet"/>
+      <w:lvlText w:val="o"/>
+      <w:lvlJc w:val="left"/>
+      <w:pPr>
+        <w:ind w:left="3600" w:hanging="360"/>
+      </w:pPr>
+      <w:rPr>
+        <w:rFonts w:ascii="Courier New" w:hAnsi="Courier New" w:cs="Courier New" w:hint="default"/>
+      </w:rPr>
+    </w:lvl>
+    <w:lvl w:ilvl="5" w:tplc="0C0A0005" w:tentative="1">
+      <w:start w:val="1"/>
+      <w:numFmt w:val="bullet"/>
+      <w:lvlText w:val=""/>
+      <w:lvlJc w:val="left"/>
+      <w:pPr>
+        <w:ind w:left="4320" w:hanging="360"/>
+      </w:pPr>
+      <w:rPr>
+        <w:rFonts w:ascii="Wingdings" w:hAnsi="Wingdings" w:hint="default"/>
+      </w:rPr>
+    </w:lvl>
+    <w:lvl w:ilvl="6" w:tplc="0C0A0001" w:tentative="1">
+      <w:start w:val="1"/>
+      <w:numFmt w:val="bullet"/>
+      <w:lvlText w:val=""/>
+      <w:lvlJc w:val="left"/>
+      <w:pPr>
+        <w:ind w:left="5040" w:hanging="360"/>
+      </w:pPr>
+      <w:rPr>
+        <w:rFonts w:ascii="Symbol" w:hAnsi="Symbol" w:hint="default"/>
+      </w:rPr>
+    </w:lvl>
+    <w:lvl w:ilvl="7" w:tplc="0C0A0003" w:tentative="1">
+      <w:start w:val="1"/>
+      <w:numFmt w:val="bullet"/>
+      <w:lvlText w:val="o"/>
+      <w:lvlJc w:val="left"/>
+      <w:pPr>
+        <w:ind w:left="5760" w:hanging="360"/>
+      </w:pPr>
+      <w:rPr>
+        <w:rFonts w:ascii="Courier New" w:hAnsi="Courier New" w:cs="Courier New" w:hint="default"/>
+      </w:rPr>
+    </w:lvl>
+    <w:lvl w:ilvl="8" w:tplc="0C0A0005" w:tentative="1">
+      <w:start w:val="1"/>
+      <w:numFmt w:val="bullet"/>
+      <w:lvlText w:val=""/>
+      <w:lvlJc w:val="left"/>
+      <w:pPr>
+        <w:ind w:left="6480" w:hanging="360"/>
+      </w:pPr>
+      <w:rPr>
+        <w:rFonts w:ascii="Wingdings" w:hAnsi="Wingdings" w:hint="default"/>
+      </w:rPr>
+    </w:lvl>
+  </w:abstractNum>
+  <w:num w:numId="1">
+    <w:abstractNumId w:val="1"/>
+  </w:num>
+  <w:num w:numId="2">
+    <w:abstractNumId w:val="0"/>
+  </w:num>
+</w:numbering>
 </file>
 
 <file path=word/styles.xml><?xml version="1.0" encoding="utf-8"?>
@@ -933,6 +2248,91 @@
       </w:tblCellMar>
     </w:tblPr>
   </w:style>
+  <w:style w:type="paragraph" w:styleId="Textodeglobo">
+    <w:name w:val="Balloon Text"/>
+    <w:basedOn w:val="Normal"/>
+    <w:link w:val="TextodegloboCar"/>
+    <w:uiPriority w:val="99"/>
+    <w:semiHidden/>
+    <w:unhideWhenUsed/>
+    <w:rsid w:val="001741B1"/>
+    <w:pPr>
+      <w:spacing w:after="0" w:line="240" w:lineRule="auto"/>
+    </w:pPr>
+    <w:rPr>
+      <w:rFonts w:ascii="Tahoma" w:hAnsi="Tahoma" w:cs="Tahoma"/>
+      <w:sz w:val="16"/>
+      <w:szCs w:val="16"/>
+    </w:rPr>
+  </w:style>
+  <w:style w:type="character" w:customStyle="1" w:styleId="TextodegloboCar">
+    <w:name w:val="Texto de globo Car"/>
+    <w:basedOn w:val="Fuentedeprrafopredeter"/>
+    <w:link w:val="Textodeglobo"/>
+    <w:uiPriority w:val="99"/>
+    <w:semiHidden/>
+    <w:rsid w:val="001741B1"/>
+    <w:rPr>
+      <w:rFonts w:ascii="Tahoma" w:hAnsi="Tahoma" w:cs="Tahoma"/>
+      <w:sz w:val="16"/>
+      <w:szCs w:val="16"/>
+    </w:rPr>
+  </w:style>
+  <w:style w:type="paragraph" w:styleId="Prrafodelista">
+    <w:name w:val="List Paragraph"/>
+    <w:basedOn w:val="Normal"/>
+    <w:uiPriority w:val="34"/>
+    <w:qFormat/>
+    <w:rsid w:val="0057091E"/>
+    <w:pPr>
+      <w:ind w:left="720"/>
+      <w:contextualSpacing/>
+    </w:pPr>
+  </w:style>
+  <w:style w:type="paragraph" w:styleId="Encabezado">
+    <w:name w:val="header"/>
+    <w:basedOn w:val="Normal"/>
+    <w:link w:val="EncabezadoCar"/>
+    <w:uiPriority w:val="99"/>
+    <w:unhideWhenUsed/>
+    <w:rsid w:val="00A61796"/>
+    <w:pPr>
+      <w:tabs>
+        <w:tab w:val="center" w:pos="4252"/>
+        <w:tab w:val="right" w:pos="8504"/>
+      </w:tabs>
+      <w:spacing w:after="0" w:line="240" w:lineRule="auto"/>
+    </w:pPr>
+  </w:style>
+  <w:style w:type="character" w:customStyle="1" w:styleId="EncabezadoCar">
+    <w:name w:val="Encabezado Car"/>
+    <w:basedOn w:val="Fuentedeprrafopredeter"/>
+    <w:link w:val="Encabezado"/>
+    <w:uiPriority w:val="99"/>
+    <w:rsid w:val="00A61796"/>
+  </w:style>
+  <w:style w:type="paragraph" w:styleId="Piedepgina">
+    <w:name w:val="footer"/>
+    <w:basedOn w:val="Normal"/>
+    <w:link w:val="PiedepginaCar"/>
+    <w:uiPriority w:val="99"/>
+    <w:unhideWhenUsed/>
+    <w:rsid w:val="00A61796"/>
+    <w:pPr>
+      <w:tabs>
+        <w:tab w:val="center" w:pos="4252"/>
+        <w:tab w:val="right" w:pos="8504"/>
+      </w:tabs>
+      <w:spacing w:after="0" w:line="240" w:lineRule="auto"/>
+    </w:pPr>
+  </w:style>
+  <w:style w:type="character" w:customStyle="1" w:styleId="PiedepginaCar">
+    <w:name w:val="Pie de página Car"/>
+    <w:basedOn w:val="Fuentedeprrafopredeter"/>
+    <w:link w:val="Piedepgina"/>
+    <w:uiPriority w:val="99"/>
+    <w:rsid w:val="00A61796"/>
+  </w:style>
 </w:styles>
 </file>
 
@@ -1148,6 +2548,91 @@
         <w:right w:w="108" w:type="dxa"/>
       </w:tblCellMar>
     </w:tblPr>
+  </w:style>
+  <w:style w:type="paragraph" w:styleId="Textodeglobo">
+    <w:name w:val="Balloon Text"/>
+    <w:basedOn w:val="Normal"/>
+    <w:link w:val="TextodegloboCar"/>
+    <w:uiPriority w:val="99"/>
+    <w:semiHidden/>
+    <w:unhideWhenUsed/>
+    <w:rsid w:val="001741B1"/>
+    <w:pPr>
+      <w:spacing w:after="0" w:line="240" w:lineRule="auto"/>
+    </w:pPr>
+    <w:rPr>
+      <w:rFonts w:ascii="Tahoma" w:hAnsi="Tahoma" w:cs="Tahoma"/>
+      <w:sz w:val="16"/>
+      <w:szCs w:val="16"/>
+    </w:rPr>
+  </w:style>
+  <w:style w:type="character" w:customStyle="1" w:styleId="TextodegloboCar">
+    <w:name w:val="Texto de globo Car"/>
+    <w:basedOn w:val="Fuentedeprrafopredeter"/>
+    <w:link w:val="Textodeglobo"/>
+    <w:uiPriority w:val="99"/>
+    <w:semiHidden/>
+    <w:rsid w:val="001741B1"/>
+    <w:rPr>
+      <w:rFonts w:ascii="Tahoma" w:hAnsi="Tahoma" w:cs="Tahoma"/>
+      <w:sz w:val="16"/>
+      <w:szCs w:val="16"/>
+    </w:rPr>
+  </w:style>
+  <w:style w:type="paragraph" w:styleId="Prrafodelista">
+    <w:name w:val="List Paragraph"/>
+    <w:basedOn w:val="Normal"/>
+    <w:uiPriority w:val="34"/>
+    <w:qFormat/>
+    <w:rsid w:val="0057091E"/>
+    <w:pPr>
+      <w:ind w:left="720"/>
+      <w:contextualSpacing/>
+    </w:pPr>
+  </w:style>
+  <w:style w:type="paragraph" w:styleId="Encabezado">
+    <w:name w:val="header"/>
+    <w:basedOn w:val="Normal"/>
+    <w:link w:val="EncabezadoCar"/>
+    <w:uiPriority w:val="99"/>
+    <w:unhideWhenUsed/>
+    <w:rsid w:val="00A61796"/>
+    <w:pPr>
+      <w:tabs>
+        <w:tab w:val="center" w:pos="4252"/>
+        <w:tab w:val="right" w:pos="8504"/>
+      </w:tabs>
+      <w:spacing w:after="0" w:line="240" w:lineRule="auto"/>
+    </w:pPr>
+  </w:style>
+  <w:style w:type="character" w:customStyle="1" w:styleId="EncabezadoCar">
+    <w:name w:val="Encabezado Car"/>
+    <w:basedOn w:val="Fuentedeprrafopredeter"/>
+    <w:link w:val="Encabezado"/>
+    <w:uiPriority w:val="99"/>
+    <w:rsid w:val="00A61796"/>
+  </w:style>
+  <w:style w:type="paragraph" w:styleId="Piedepgina">
+    <w:name w:val="footer"/>
+    <w:basedOn w:val="Normal"/>
+    <w:link w:val="PiedepginaCar"/>
+    <w:uiPriority w:val="99"/>
+    <w:unhideWhenUsed/>
+    <w:rsid w:val="00A61796"/>
+    <w:pPr>
+      <w:tabs>
+        <w:tab w:val="center" w:pos="4252"/>
+        <w:tab w:val="right" w:pos="8504"/>
+      </w:tabs>
+      <w:spacing w:after="0" w:line="240" w:lineRule="auto"/>
+    </w:pPr>
+  </w:style>
+  <w:style w:type="character" w:customStyle="1" w:styleId="PiedepginaCar">
+    <w:name w:val="Pie de página Car"/>
+    <w:basedOn w:val="Fuentedeprrafopredeter"/>
+    <w:link w:val="Piedepgina"/>
+    <w:uiPriority w:val="99"/>
+    <w:rsid w:val="00A61796"/>
   </w:style>
 </w:styles>
 </file>

</xml_diff>